<commit_message>
Iteration4: Completed - code and documentation
</commit_message>
<xml_diff>
--- a/Iteration3/Iteration3.docx
+++ b/Iteration3/Iteration3.docx
@@ -18,6 +18,14 @@
       </w:r>
       <w:r>
         <w:t>3</w:t>
+      </w:r>
+    </w:p>
+    <w:p>
+      <w:r>
+        <w:t xml:space="preserve">Code can be found at: </w:t>
+      </w:r>
+      <w:r>
+        <w:t>https://codesandbox.io/s/y3m4yyo0pz</w:t>
       </w:r>
     </w:p>
     <w:p>
@@ -2448,6 +2456,7 @@
                 <w:sz w:val="20"/>
                 <w:szCs w:val="20"/>
               </w:rPr>
+              <w:lastRenderedPageBreak/>
               <w:t>Added and Modified (A</w:t>
             </w:r>
             <w:r>
@@ -6344,6 +6353,7 @@
     <w:p/>
     <w:p>
       <w:r>
+        <w:lastRenderedPageBreak/>
         <w:t>c. Time log on Toggl</w:t>
       </w:r>
     </w:p>
@@ -6356,7 +6366,6 @@
         </w:numPr>
       </w:pPr>
       <w:r>
-        <w:lastRenderedPageBreak/>
         <w:t>Design Level Class Diagram</w:t>
       </w:r>
     </w:p>
@@ -6484,7 +6493,6 @@
         </w:numPr>
       </w:pPr>
       <w:r>
-        <w:lastRenderedPageBreak/>
         <w:t>Testing Planning</w:t>
       </w:r>
     </w:p>
@@ -12262,6 +12270,7 @@
               <w:pStyle w:val="FormText"/>
             </w:pPr>
             <w:r>
+              <w:lastRenderedPageBreak/>
               <w:t>Test Conditions</w:t>
             </w:r>
           </w:p>
@@ -14396,7 +14405,6 @@
         </w:numPr>
       </w:pPr>
       <w:r>
-        <w:lastRenderedPageBreak/>
         <w:t>StandardJS report</w:t>
       </w:r>
     </w:p>
@@ -15936,6 +15944,7 @@
                 <w:szCs w:val="16"/>
                 <w:lang w:eastAsia="en-NZ"/>
               </w:rPr>
+              <w:lastRenderedPageBreak/>
               <w:t>21/04/2019</w:t>
             </w:r>
           </w:p>
@@ -16271,10 +16280,7 @@
         </w:tc>
       </w:tr>
     </w:tbl>
-    <w:p>
-      <w:bookmarkStart w:id="0" w:name="_GoBack"/>
-      <w:bookmarkEnd w:id="0"/>
-    </w:p>
+    <w:p/>
     <w:p>
       <w:pPr>
         <w:pStyle w:val="Heading1"/>
@@ -16284,9 +16290,171 @@
         </w:numPr>
       </w:pPr>
       <w:r>
-        <w:lastRenderedPageBreak/>
         <w:t>Process Improvement Proposal (With at least 5 PIPs)</w:t>
       </w:r>
+    </w:p>
+    <w:tbl>
+      <w:tblPr>
+        <w:tblW w:w="8784" w:type="dxa"/>
+        <w:tblLayout w:type="fixed"/>
+        <w:tblLook w:val="0000" w:firstRow="0" w:lastRow="0" w:firstColumn="0" w:lastColumn="0" w:noHBand="0" w:noVBand="0"/>
+      </w:tblPr>
+      <w:tblGrid>
+        <w:gridCol w:w="8784"/>
+      </w:tblGrid>
+      <w:tr>
+        <w:trPr>
+          <w:cantSplit/>
+        </w:trPr>
+        <w:tc>
+          <w:tcPr>
+            <w:tcW w:w="8784" w:type="dxa"/>
+            <w:tcBorders>
+              <w:bottom w:val="single" w:sz="6" w:space="0" w:color="auto"/>
+            </w:tcBorders>
+          </w:tcPr>
+          <w:p>
+            <w:pPr>
+              <w:pStyle w:val="FormText"/>
+              <w:numPr>
+                <w:ilvl w:val="0"/>
+                <w:numId w:val="3"/>
+              </w:numPr>
+            </w:pPr>
+            <w:r>
+              <w:t>Focus more on developing the appendix 2 requirements</w:t>
+            </w:r>
+          </w:p>
+        </w:tc>
+      </w:tr>
+      <w:tr>
+        <w:trPr>
+          <w:cantSplit/>
+        </w:trPr>
+        <w:tc>
+          <w:tcPr>
+            <w:tcW w:w="8784" w:type="dxa"/>
+            <w:tcBorders>
+              <w:bottom w:val="single" w:sz="6" w:space="0" w:color="auto"/>
+            </w:tcBorders>
+          </w:tcPr>
+          <w:p>
+            <w:pPr>
+              <w:pStyle w:val="FormText"/>
+              <w:numPr>
+                <w:ilvl w:val="0"/>
+                <w:numId w:val="3"/>
+              </w:numPr>
+            </w:pPr>
+            <w:r>
+              <w:t>Less focus on look/appearance</w:t>
+            </w:r>
+          </w:p>
+        </w:tc>
+      </w:tr>
+      <w:tr>
+        <w:trPr>
+          <w:cantSplit/>
+        </w:trPr>
+        <w:tc>
+          <w:tcPr>
+            <w:tcW w:w="8784" w:type="dxa"/>
+            <w:tcBorders>
+              <w:bottom w:val="single" w:sz="6" w:space="0" w:color="auto"/>
+            </w:tcBorders>
+          </w:tcPr>
+          <w:p>
+            <w:pPr>
+              <w:pStyle w:val="FormText"/>
+              <w:numPr>
+                <w:ilvl w:val="0"/>
+                <w:numId w:val="3"/>
+              </w:numPr>
+            </w:pPr>
+            <w:r>
+              <w:t xml:space="preserve">Use Vue Test </w:t>
+            </w:r>
+            <w:proofErr w:type="spellStart"/>
+            <w:r>
+              <w:t>Utils</w:t>
+            </w:r>
+            <w:proofErr w:type="spellEnd"/>
+            <w:r>
+              <w:t xml:space="preserve"> for advanced Vue testing</w:t>
+            </w:r>
+          </w:p>
+        </w:tc>
+      </w:tr>
+      <w:tr>
+        <w:trPr>
+          <w:cantSplit/>
+        </w:trPr>
+        <w:tc>
+          <w:tcPr>
+            <w:tcW w:w="8784" w:type="dxa"/>
+            <w:tcBorders>
+              <w:bottom w:val="single" w:sz="6" w:space="0" w:color="auto"/>
+            </w:tcBorders>
+          </w:tcPr>
+          <w:p>
+            <w:pPr>
+              <w:pStyle w:val="FormText"/>
+              <w:numPr>
+                <w:ilvl w:val="0"/>
+                <w:numId w:val="3"/>
+              </w:numPr>
+            </w:pPr>
+            <w:r>
+              <w:t xml:space="preserve">Use Prettier to force </w:t>
+            </w:r>
+            <w:proofErr w:type="spellStart"/>
+            <w:r>
+              <w:t>StandardJS</w:t>
+            </w:r>
+            <w:proofErr w:type="spellEnd"/>
+            <w:r>
+              <w:t xml:space="preserve"> compliance</w:t>
+            </w:r>
+          </w:p>
+        </w:tc>
+      </w:tr>
+      <w:tr>
+        <w:trPr>
+          <w:cantSplit/>
+        </w:trPr>
+        <w:tc>
+          <w:tcPr>
+            <w:tcW w:w="8784" w:type="dxa"/>
+            <w:tcBorders>
+              <w:bottom w:val="single" w:sz="6" w:space="0" w:color="auto"/>
+            </w:tcBorders>
+          </w:tcPr>
+          <w:p>
+            <w:pPr>
+              <w:pStyle w:val="FormText"/>
+              <w:numPr>
+                <w:ilvl w:val="0"/>
+                <w:numId w:val="3"/>
+              </w:numPr>
+            </w:pPr>
+            <w:r>
+              <w:t xml:space="preserve">Use </w:t>
+            </w:r>
+            <w:proofErr w:type="spellStart"/>
+            <w:r>
+              <w:t>StandardJS</w:t>
+            </w:r>
+            <w:proofErr w:type="spellEnd"/>
+            <w:r>
+              <w:t xml:space="preserve"> linter</w:t>
+            </w:r>
+          </w:p>
+        </w:tc>
+      </w:tr>
+    </w:tbl>
+    <w:p>
+      <w:bookmarkStart w:id="0" w:name="_GoBack"/>
+      <w:bookmarkEnd w:id="0"/>
     </w:p>
     <w:sectPr>
       <w:pgSz w:w="11906" w:h="16838"/>
@@ -17325,6 +17493,7 @@
   </w:style>
   <w:style w:type="paragraph" w:customStyle="1" w:styleId="FormText">
     <w:name w:val="FormText"/>
+    <w:uiPriority w:val="99"/>
     <w:rsid w:val="00A30317"/>
     <w:pPr>
       <w:spacing w:after="0" w:line="240" w:lineRule="auto"/>

</xml_diff>